<commit_message>
Sub to PewDiePie We did our part
</commit_message>
<xml_diff>
--- a/UML e descrição.docx
+++ b/UML e descrição.docx
@@ -3,23 +3,24 @@
 <w:document xmlns:wpc="http://schemas.microsoft.com/office/word/2010/wordprocessingCanvas" xmlns:cx="http://schemas.microsoft.com/office/drawing/2014/chartex" xmlns:cx1="http://schemas.microsoft.com/office/drawing/2015/9/8/chartex" xmlns:cx2="http://schemas.microsoft.com/office/drawing/2015/10/21/chartex" xmlns:cx3="http://schemas.microsoft.com/office/drawing/2016/5/9/chartex" xmlns:cx4="http://schemas.microsoft.com/office/drawing/2016/5/10/chartex" xmlns:cx5="http://schemas.microsoft.com/office/drawing/2016/5/11/chartex" xmlns:cx6="http://schemas.microsoft.com/office/drawing/2016/5/12/chartex" xmlns:cx7="http://schemas.microsoft.com/office/drawing/2016/5/13/chartex" xmlns:cx8="http://schemas.microsoft.com/office/drawing/2016/5/14/chartex" xmlns:mc="http://schemas.openxmlformats.org/markup-compatibility/2006" xmlns:aink="http://schemas.microsoft.com/office/drawing/2016/ink" xmlns:am3d="http://schemas.microsoft.com/office/drawing/2017/model3d" xmlns:o="urn:schemas-microsoft-com:office:office" xmlns:r="http://schemas.openxmlformats.org/officeDocument/2006/relationships" xmlns:m="http://schemas.openxmlformats.org/officeDocument/2006/math" xmlns:v="urn:schemas-microsoft-com:vml" xmlns:wp14="http://schemas.microsoft.com/office/word/2010/wordprocessingDrawing" xmlns:wp="http://schemas.openxmlformats.org/drawingml/2006/wordprocessingDrawing" xmlns:w10="urn:schemas-microsoft-com:office:word" xmlns:w="http://schemas.openxmlformats.org/wordprocessingml/2006/main" xmlns:w14="http://schemas.microsoft.com/office/word/2010/wordml" xmlns:w15="http://schemas.microsoft.com/office/word/2012/wordml" xmlns:w16cid="http://schemas.microsoft.com/office/word/2016/wordml/cid" xmlns:w16se="http://schemas.microsoft.com/office/word/2015/wordml/symex" xmlns:wpg="http://schemas.microsoft.com/office/word/2010/wordprocessingGroup" xmlns:wpi="http://schemas.microsoft.com/office/word/2010/wordprocessingInk" xmlns:wne="http://schemas.microsoft.com/office/word/2006/wordml" xmlns:wps="http://schemas.microsoft.com/office/word/2010/wordprocessingShape" mc:Ignorable="w14 w15 w16se w16cid wp14">
   <w:body>
     <w:p>
+      <w:bookmarkStart w:id="0" w:name="_GoBack"/>
       <w:r>
         <w:rPr>
           <w:noProof/>
         </w:rPr>
         <w:drawing>
-          <wp:anchor distT="0" distB="0" distL="114300" distR="114300" simplePos="0" relativeHeight="251658240" behindDoc="0" locked="0" layoutInCell="1" allowOverlap="1" wp14:anchorId="30E9F5F2" wp14:editId="1A8D0535">
+          <wp:anchor distT="0" distB="0" distL="114300" distR="114300" simplePos="0" relativeHeight="251658240" behindDoc="0" locked="0" layoutInCell="1" allowOverlap="1" wp14:anchorId="3B9A6712" wp14:editId="18810F20">
             <wp:simplePos x="0" y="0"/>
-            <wp:positionH relativeFrom="page">
-              <wp:align>right</wp:align>
+            <wp:positionH relativeFrom="margin">
+              <wp:align>center</wp:align>
             </wp:positionH>
             <wp:positionV relativeFrom="paragraph">
-              <wp:posOffset>-624964</wp:posOffset>
+              <wp:posOffset>-1073150</wp:posOffset>
             </wp:positionV>
-            <wp:extent cx="10681335" cy="6643684"/>
-            <wp:effectExtent l="0" t="0" r="5715" b="5080"/>
+            <wp:extent cx="9578613" cy="7548562"/>
+            <wp:effectExtent l="0" t="0" r="3810" b="0"/>
             <wp:wrapNone/>
-            <wp:docPr id="1" name="Imagem 1"/>
+            <wp:docPr id="2" name="Imagem 2"/>
             <wp:cNvGraphicFramePr>
               <a:graphicFrameLocks xmlns:a="http://schemas.openxmlformats.org/drawingml/2006/main" noChangeAspect="1"/>
             </wp:cNvGraphicFramePr>
@@ -27,10 +28,8 @@
               <a:graphicData uri="http://schemas.openxmlformats.org/drawingml/2006/picture">
                 <pic:pic xmlns:pic="http://schemas.openxmlformats.org/drawingml/2006/picture">
                   <pic:nvPicPr>
-                    <pic:cNvPr id="0" name="Picture 1"/>
-                    <pic:cNvPicPr>
-                      <a:picLocks noChangeAspect="1" noChangeArrowheads="1"/>
-                    </pic:cNvPicPr>
+                    <pic:cNvPr id="1" name=""/>
+                    <pic:cNvPicPr/>
                   </pic:nvPicPr>
                   <pic:blipFill>
                     <a:blip r:embed="rId5">
@@ -40,23 +39,18 @@
                         </a:ext>
                       </a:extLst>
                     </a:blip>
-                    <a:srcRect/>
                     <a:stretch>
                       <a:fillRect/>
                     </a:stretch>
                   </pic:blipFill>
-                  <pic:spPr bwMode="auto">
+                  <pic:spPr>
                     <a:xfrm>
                       <a:off x="0" y="0"/>
-                      <a:ext cx="10681335" cy="6643684"/>
+                      <a:ext cx="9578613" cy="7548562"/>
                     </a:xfrm>
                     <a:prstGeom prst="rect">
                       <a:avLst/>
                     </a:prstGeom>
-                    <a:noFill/>
-                    <a:ln>
-                      <a:noFill/>
-                    </a:ln>
                   </pic:spPr>
                 </pic:pic>
               </a:graphicData>
@@ -70,6 +64,7 @@
           </wp:anchor>
         </w:drawing>
       </w:r>
+      <w:bookmarkEnd w:id="0"/>
     </w:p>
     <w:p>
       <w:r>
@@ -101,8 +96,6 @@
         </w:rPr>
         <w:t>umas descrições:</w:t>
       </w:r>
-      <w:bookmarkStart w:id="0" w:name="_GoBack"/>
-      <w:bookmarkEnd w:id="0"/>
     </w:p>
     <w:p>
       <w:pPr>
@@ -251,19 +244,7 @@
       </w:r>
       <w:proofErr w:type="spellEnd"/>
       <w:r>
-        <w:t xml:space="preserve"> recebe como chave o turno e devolve o </w:t>
-      </w:r>
-      <w:r>
-        <w:t>idE</w:t>
-      </w:r>
-      <w:r>
-        <w:t xml:space="preserve">quipa que fez </w:t>
-      </w:r>
-      <w:r>
-        <w:t xml:space="preserve">a jogada valida, </w:t>
-      </w:r>
-      <w:r>
-        <w:t xml:space="preserve">este </w:t>
+        <w:t xml:space="preserve"> recebe como chave o turno e devolve o idEquipa que fez a jogada valida, este </w:t>
       </w:r>
       <w:proofErr w:type="spellStart"/>
       <w:r>
@@ -271,25 +252,7 @@
       </w:r>
       <w:proofErr w:type="spellEnd"/>
       <w:r>
-        <w:t xml:space="preserve"> se receber o simétrico de um idEquipa d</w:t>
-      </w:r>
-      <w:r>
-        <w:t>á</w:t>
-      </w:r>
-      <w:r>
-        <w:t xml:space="preserve"> como valor o </w:t>
-      </w:r>
-      <w:r>
-        <w:t>número</w:t>
-      </w:r>
-      <w:r>
-        <w:t xml:space="preserve"> de </w:t>
-      </w:r>
-      <w:r>
-        <w:t>jogadas válidas</w:t>
-      </w:r>
-      <w:r>
-        <w:t xml:space="preserve"> dessa equipa.</w:t>
+        <w:t xml:space="preserve"> se receber o simétrico de um idEquipa dá como valor o número de jogadas válidas dessa equipa.</w:t>
       </w:r>
     </w:p>
     <w:p>
@@ -345,19 +308,7 @@
       </w:r>
       <w:proofErr w:type="spellEnd"/>
       <w:r>
-        <w:t xml:space="preserve"> recebe como chave um </w:t>
-      </w:r>
-      <w:r>
-        <w:t>turno</w:t>
-      </w:r>
-      <w:r>
-        <w:t xml:space="preserve"> e devolve o </w:t>
-      </w:r>
-      <w:r>
-        <w:t>número</w:t>
-      </w:r>
-      <w:r>
-        <w:t xml:space="preserve"> de jogadas inválidas dessa equipa ou recebe o simétrico de um idEquipa e devolve o número de jogadas inválida</w:t>
+        <w:t xml:space="preserve"> recebe como chave um turno e devolve o número de jogadas inválidas dessa equipa ou recebe o simétrico de um idEquipa e devolve o número de jogadas inválida</w:t>
       </w:r>
       <w:r>
         <w:t xml:space="preserve"> da equipa correspondente</w:t>

</xml_diff>